<commit_message>
Cleaning up slides and code to be congruent with website content
</commit_message>
<xml_diff>
--- a/DATA 3230 Fall 2024 Syllabus.docx
+++ b/DATA 3230 Fall 2024 Syllabus.docx
@@ -5126,68 +5126,6 @@
       </w:tr>
       <w:tr>
         <w:trPr>
-          <w:trHeight w:val="355"/>
-          <w:jc w:val="center"/>
-        </w:trPr>
-        <w:tc>
-          <w:tcPr>
-            <w:tcW w:w="1435" w:type="dxa"/>
-            <w:vAlign w:val="center"/>
-          </w:tcPr>
-          <w:p>
-            <w:pPr>
-              <w:spacing w:line="200" w:lineRule="exact"/>
-              <w:rPr>
-                <w:rFonts w:asciiTheme="minorHAnsi" w:eastAsia="Times New Roman" w:hAnsiTheme="minorHAnsi"/>
-                <w:color w:val="000000"/>
-                <w:sz w:val="24"/>
-                <w:szCs w:val="24"/>
-              </w:rPr>
-            </w:pPr>
-            <w:r>
-              <w:rPr>
-                <w:rFonts w:asciiTheme="minorHAnsi" w:eastAsia="Times New Roman" w:hAnsiTheme="minorHAnsi"/>
-                <w:color w:val="000000"/>
-                <w:sz w:val="24"/>
-                <w:szCs w:val="24"/>
-              </w:rPr>
-              <w:t>3</w:t>
-            </w:r>
-          </w:p>
-        </w:tc>
-        <w:tc>
-          <w:tcPr>
-            <w:tcW w:w="9540" w:type="dxa"/>
-            <w:vAlign w:val="center"/>
-          </w:tcPr>
-          <w:p>
-            <w:pPr>
-              <w:spacing w:line="200" w:lineRule="exact"/>
-              <w:rPr>
-                <w:rFonts w:asciiTheme="minorHAnsi" w:eastAsia="Times New Roman" w:hAnsiTheme="minorHAnsi"/>
-                <w:b/>
-                <w:bCs/>
-                <w:color w:val="000000"/>
-                <w:sz w:val="24"/>
-                <w:szCs w:val="24"/>
-              </w:rPr>
-            </w:pPr>
-            <w:r>
-              <w:rPr>
-                <w:rFonts w:asciiTheme="minorHAnsi" w:eastAsia="Times New Roman" w:hAnsiTheme="minorHAnsi"/>
-                <w:b/>
-                <w:bCs/>
-                <w:color w:val="000000"/>
-                <w:sz w:val="24"/>
-                <w:szCs w:val="24"/>
-              </w:rPr>
-              <w:t>An Introduction to ggplot2</w:t>
-            </w:r>
-          </w:p>
-        </w:tc>
-      </w:tr>
-      <w:tr>
-        <w:trPr>
           <w:trHeight w:val="886"/>
           <w:jc w:val="center"/>
         </w:trPr>
@@ -5213,7 +5151,7 @@
                 <w:sz w:val="24"/>
                 <w:szCs w:val="24"/>
               </w:rPr>
-              <w:t>4-</w:t>
+              <w:t>3</w:t>
             </w:r>
             <w:r>
               <w:rPr>
@@ -5222,7 +5160,16 @@
                 <w:sz w:val="24"/>
                 <w:szCs w:val="24"/>
               </w:rPr>
-              <w:t>7</w:t>
+              <w:t>-</w:t>
+            </w:r>
+            <w:r>
+              <w:rPr>
+                <w:rFonts w:asciiTheme="minorHAnsi" w:eastAsia="Times New Roman" w:hAnsiTheme="minorHAnsi"/>
+                <w:color w:val="000000"/>
+                <w:sz w:val="24"/>
+                <w:szCs w:val="24"/>
+              </w:rPr>
+              <w:t>6</w:t>
             </w:r>
           </w:p>
         </w:tc>
@@ -5345,7 +5292,7 @@
                 <w:sz w:val="24"/>
                 <w:szCs w:val="24"/>
               </w:rPr>
-              <w:t>8</w:t>
+              <w:t>7</w:t>
             </w:r>
             <w:r>
               <w:rPr>
@@ -5363,7 +5310,7 @@
                 <w:sz w:val="24"/>
                 <w:szCs w:val="24"/>
               </w:rPr>
-              <w:t>10</w:t>
+              <w:t>9</w:t>
             </w:r>
           </w:p>
         </w:tc>
@@ -5461,7 +5408,34 @@
                 <w:sz w:val="24"/>
                 <w:szCs w:val="24"/>
               </w:rPr>
-              <w:t>11-12</w:t>
+              <w:t>1</w:t>
+            </w:r>
+            <w:r>
+              <w:rPr>
+                <w:rFonts w:asciiTheme="minorHAnsi" w:eastAsia="Times New Roman" w:hAnsiTheme="minorHAnsi"/>
+                <w:color w:val="000000"/>
+                <w:sz w:val="24"/>
+                <w:szCs w:val="24"/>
+              </w:rPr>
+              <w:t>0</w:t>
+            </w:r>
+            <w:r>
+              <w:rPr>
+                <w:rFonts w:asciiTheme="minorHAnsi" w:eastAsia="Times New Roman" w:hAnsiTheme="minorHAnsi"/>
+                <w:color w:val="000000"/>
+                <w:sz w:val="24"/>
+                <w:szCs w:val="24"/>
+              </w:rPr>
+              <w:t>-1</w:t>
+            </w:r>
+            <w:r>
+              <w:rPr>
+                <w:rFonts w:asciiTheme="minorHAnsi" w:eastAsia="Times New Roman" w:hAnsiTheme="minorHAnsi"/>
+                <w:color w:val="000000"/>
+                <w:sz w:val="24"/>
+                <w:szCs w:val="24"/>
+              </w:rPr>
+              <w:t>1</w:t>
             </w:r>
           </w:p>
         </w:tc>
@@ -5548,7 +5522,34 @@
                 <w:sz w:val="24"/>
                 <w:szCs w:val="24"/>
               </w:rPr>
-              <w:t>13-14</w:t>
+              <w:t>1</w:t>
+            </w:r>
+            <w:r>
+              <w:rPr>
+                <w:rFonts w:asciiTheme="minorHAnsi" w:eastAsia="Times New Roman" w:hAnsiTheme="minorHAnsi"/>
+                <w:color w:val="000000"/>
+                <w:sz w:val="24"/>
+                <w:szCs w:val="24"/>
+              </w:rPr>
+              <w:t>2</w:t>
+            </w:r>
+            <w:r>
+              <w:rPr>
+                <w:rFonts w:asciiTheme="minorHAnsi" w:eastAsia="Times New Roman" w:hAnsiTheme="minorHAnsi"/>
+                <w:color w:val="000000"/>
+                <w:sz w:val="24"/>
+                <w:szCs w:val="24"/>
+              </w:rPr>
+              <w:t>-1</w:t>
+            </w:r>
+            <w:r>
+              <w:rPr>
+                <w:rFonts w:asciiTheme="minorHAnsi" w:eastAsia="Times New Roman" w:hAnsiTheme="minorHAnsi"/>
+                <w:color w:val="000000"/>
+                <w:sz w:val="24"/>
+                <w:szCs w:val="24"/>
+              </w:rPr>
+              <w:t>4</w:t>
             </w:r>
           </w:p>
         </w:tc>
@@ -5586,6 +5587,15 @@
                 <w:szCs w:val="24"/>
               </w:rPr>
               <w:t>Building dendrograms and heatmaps which can be used to show relationships between observations</w:t>
+            </w:r>
+            <w:r>
+              <w:rPr>
+                <w:rFonts w:asciiTheme="minorHAnsi" w:eastAsia="Times New Roman" w:hAnsiTheme="minorHAnsi"/>
+                <w:color w:val="000000"/>
+                <w:sz w:val="24"/>
+                <w:szCs w:val="24"/>
+              </w:rPr>
+              <w:t>; dynamic visualizations</w:t>
             </w:r>
           </w:p>
         </w:tc>
@@ -7244,6 +7254,7 @@
   <w:style w:type="character" w:default="1" w:styleId="DefaultParagraphFont">
     <w:name w:val="Default Paragraph Font"/>
     <w:uiPriority w:val="1"/>
+    <w:semiHidden/>
     <w:unhideWhenUsed/>
   </w:style>
   <w:style w:type="table" w:default="1" w:styleId="TableNormal">
@@ -7829,10 +7840,21 @@
 </file>
 
 <file path=customXml/item1.xml><?xml version="1.0" encoding="utf-8"?>
-<b:Sources xmlns:b="http://schemas.openxmlformats.org/officeDocument/2006/bibliography" xmlns="http://schemas.openxmlformats.org/officeDocument/2006/bibliography" SelectedStyle="/APASixthEditionOfficeOnline.xsl" StyleName="APA" Version="6"/>
+<p:properties xmlns:p="http://schemas.microsoft.com/office/2006/metadata/properties" xmlns:xsi="http://www.w3.org/2001/XMLSchema-instance" xmlns:pc="http://schemas.microsoft.com/office/infopath/2007/PartnerControls">
+  <documentManagement/>
+</p:properties>
 </file>
 
 <file path=customXml/item2.xml><?xml version="1.0" encoding="utf-8"?>
+<?mso-contentType ?>
+<FormTemplates xmlns="http://schemas.microsoft.com/sharepoint/v3/contenttype/forms">
+  <Display>DocumentLibraryForm</Display>
+  <Edit>DocumentLibraryForm</Edit>
+  <New>DocumentLibraryForm</New>
+</FormTemplates>
+</file>
+
+<file path=customXml/item3.xml><?xml version="1.0" encoding="utf-8"?>
 <ct:contentTypeSchema xmlns:ct="http://schemas.microsoft.com/office/2006/metadata/contentType" xmlns:ma="http://schemas.microsoft.com/office/2006/metadata/properties/metaAttributes" ct:_="" ma:_="" ma:contentTypeName="Document" ma:contentTypeID="0x01010001C483B756A2864A9701EC44287FD929" ma:contentTypeVersion="12" ma:contentTypeDescription="Create a new document." ma:contentTypeScope="" ma:versionID="b579322a0487e11cbd9f3e42848647ad">
   <xsd:schema xmlns:xsd="http://www.w3.org/2001/XMLSchema" xmlns:xs="http://www.w3.org/2001/XMLSchema" xmlns:p="http://schemas.microsoft.com/office/2006/metadata/properties" xmlns:ns3="6a1779fd-98db-49ab-8a3d-3a13e7873ef7" xmlns:ns4="fffcc147-31e4-4918-bc12-6d5319fc1f0f" targetNamespace="http://schemas.microsoft.com/office/2006/metadata/properties" ma:root="true" ma:fieldsID="246d2e99e432111601466bb88b4b29d6" ns3:_="" ns4:_="">
     <xsd:import namespace="6a1779fd-98db-49ab-8a3d-3a13e7873ef7"/>
@@ -8049,30 +8071,28 @@
 </ct:contentTypeSchema>
 </file>
 
-<file path=customXml/item3.xml><?xml version="1.0" encoding="utf-8"?>
-<?mso-contentType ?>
-<FormTemplates xmlns="http://schemas.microsoft.com/sharepoint/v3/contenttype/forms">
-  <Display>DocumentLibraryForm</Display>
-  <Edit>DocumentLibraryForm</Edit>
-  <New>DocumentLibraryForm</New>
-</FormTemplates>
-</file>
-
 <file path=customXml/item4.xml><?xml version="1.0" encoding="utf-8"?>
-<p:properties xmlns:p="http://schemas.microsoft.com/office/2006/metadata/properties" xmlns:xsi="http://www.w3.org/2001/XMLSchema-instance" xmlns:pc="http://schemas.microsoft.com/office/infopath/2007/PartnerControls">
-  <documentManagement/>
-</p:properties>
+<b:Sources xmlns:b="http://schemas.openxmlformats.org/officeDocument/2006/bibliography" xmlns="http://schemas.openxmlformats.org/officeDocument/2006/bibliography" SelectedStyle="/APASixthEditionOfficeOnline.xsl" StyleName="APA" Version="6"/>
 </file>
 
 <file path=customXml/itemProps1.xml><?xml version="1.0" encoding="utf-8"?>
-<ds:datastoreItem xmlns:ds="http://schemas.openxmlformats.org/officeDocument/2006/customXml" ds:itemID="{0F4FF94C-0771-4240-A586-F5BFE1396048}">
+<ds:datastoreItem xmlns:ds="http://schemas.openxmlformats.org/officeDocument/2006/customXml" ds:itemID="{2EF9BEFA-B9A7-4873-8674-716F4FCF67A5}">
   <ds:schemaRefs>
-    <ds:schemaRef ds:uri="http://schemas.openxmlformats.org/officeDocument/2006/bibliography"/>
+    <ds:schemaRef ds:uri="http://schemas.microsoft.com/office/2006/metadata/properties"/>
+    <ds:schemaRef ds:uri="http://schemas.microsoft.com/office/infopath/2007/PartnerControls"/>
   </ds:schemaRefs>
 </ds:datastoreItem>
 </file>
 
 <file path=customXml/itemProps2.xml><?xml version="1.0" encoding="utf-8"?>
+<ds:datastoreItem xmlns:ds="http://schemas.openxmlformats.org/officeDocument/2006/customXml" ds:itemID="{73D07C5C-AC67-410C-B500-6A01FD3AE539}">
+  <ds:schemaRefs>
+    <ds:schemaRef ds:uri="http://schemas.microsoft.com/sharepoint/v3/contenttype/forms"/>
+  </ds:schemaRefs>
+</ds:datastoreItem>
+</file>
+
+<file path=customXml/itemProps3.xml><?xml version="1.0" encoding="utf-8"?>
 <ds:datastoreItem xmlns:ds="http://schemas.openxmlformats.org/officeDocument/2006/customXml" ds:itemID="{E226638A-BA95-4B0F-B607-A96229720E90}">
   <ds:schemaRefs>
     <ds:schemaRef ds:uri="http://schemas.microsoft.com/office/2006/metadata/contentType"/>
@@ -8091,19 +8111,10 @@
 </ds:datastoreItem>
 </file>
 
-<file path=customXml/itemProps3.xml><?xml version="1.0" encoding="utf-8"?>
-<ds:datastoreItem xmlns:ds="http://schemas.openxmlformats.org/officeDocument/2006/customXml" ds:itemID="{73D07C5C-AC67-410C-B500-6A01FD3AE539}">
+<file path=customXml/itemProps4.xml><?xml version="1.0" encoding="utf-8"?>
+<ds:datastoreItem xmlns:ds="http://schemas.openxmlformats.org/officeDocument/2006/customXml" ds:itemID="{0F4FF94C-0771-4240-A586-F5BFE1396048}">
   <ds:schemaRefs>
-    <ds:schemaRef ds:uri="http://schemas.microsoft.com/sharepoint/v3/contenttype/forms"/>
-  </ds:schemaRefs>
-</ds:datastoreItem>
-</file>
-
-<file path=customXml/itemProps4.xml><?xml version="1.0" encoding="utf-8"?>
-<ds:datastoreItem xmlns:ds="http://schemas.openxmlformats.org/officeDocument/2006/customXml" ds:itemID="{2EF9BEFA-B9A7-4873-8674-716F4FCF67A5}">
-  <ds:schemaRefs>
-    <ds:schemaRef ds:uri="http://schemas.microsoft.com/office/2006/metadata/properties"/>
-    <ds:schemaRef ds:uri="http://schemas.microsoft.com/office/infopath/2007/PartnerControls"/>
+    <ds:schemaRef ds:uri="http://schemas.openxmlformats.org/officeDocument/2006/bibliography"/>
   </ds:schemaRefs>
 </ds:datastoreItem>
 </file>
</xml_diff>